<commit_message>
Revert "initialise responsiveness design"
This reverts commit ad904975bd4ccc86ff6cb6216195f386ab42ebc4.
</commit_message>
<xml_diff>
--- a/Small notes for Personal Statement.docx
+++ b/Small notes for Personal Statement.docx
@@ -4,30 +4,7 @@
   <w:body>
     <w:p>
       <w:r>
-        <w:t>4/21/2021: I have finished the select and training a model section, I have found out that my data somehow produce a model not as good as the book’s. The book’s best model was Random Forest but mine was a Linear Regression! Perhaps due to the data collection or my data are relatively small to theirs could be a reason. Or Perhaps due to the nature of the data itself? Maybe I have to constraint it (regularize it) or get more training data. Also trying out more models might work as well. I also tried out some sort of things: theoretically, stratified sample can produce a better model or show a better representation of the population. However, when I used the random sample, it produces overall better models for all of the algorithms. (I have tried Linear Regression, Decision Tree Regression, Random Forest Regression).</w:t>
-      </w:r>
-    </w:p>
-    <w:p/>
-    <w:p>
-      <w:r>
-        <w:rPr>
-          <w:b/>
-          <w:bCs/>
-          <w:sz w:val="24"/>
-          <w:szCs w:val="24"/>
-        </w:rPr>
-        <w:t>The decision tree</w:t>
-      </w:r>
-      <w:r>
-        <w:t xml:space="preserve"> seems </w:t>
-      </w:r>
-      <w:proofErr w:type="gramStart"/>
-      <w:r>
-        <w:t>to</w:t>
-      </w:r>
-      <w:proofErr w:type="gramEnd"/>
-      <w:r>
-        <w:t xml:space="preserve"> overfit the data. Both my data and the data used in the book are being overfitted. As the tree is trained, the RMSE, when tested with the training data, is 0. Whereas the RMSE when tested with the testing data, is much higher than the Linear Regression. This means it has low bias, however, very high variance. Thus, it is overfitted. The internet said the tree tends to be overfitted especially when the tree is ‘deep’. So, I would have tune and change some parameters of the decision tree in order for it to work. </w:t>
+        <w:t>- 4/21/2021: I have finished the select and training a model section, I have found out that my data somehow produce a model not as good as the book’s. The book’s best model was Random Forest but mine was a Linear Regression! Perhaps due to the data collection or my data are relatively small to theirs could be a reason. Or Perhaps due to the nature of the data itself? Maybe I have to constraint it (regularize it) or get more training data. Also trying out more models might work as well. I also tried out some sort of things: theoretically, stratified sample can produce a better model or show a better representation of the population. However, when I used the random sample, it produces overall better models for all of the algorithms. (I have tried Linear Regression, Decision Tree Regression, Random Forest Regression).</w:t>
       </w:r>
     </w:p>
     <w:sectPr>
@@ -38,241 +15,6 @@
     </w:sectPr>
   </w:body>
 </w:document>
-</file>
-
-<file path=word/numbering.xml><?xml version="1.0" encoding="utf-8"?>
-<w:numbering xmlns:wpc="http://schemas.microsoft.com/office/word/2010/wordprocessingCanvas" xmlns:cx="http://schemas.microsoft.com/office/drawing/2014/chartex" xmlns:cx1="http://schemas.microsoft.com/office/drawing/2015/9/8/chartex" xmlns:cx2="http://schemas.microsoft.com/office/drawing/2015/10/21/chartex" xmlns:cx3="http://schemas.microsoft.com/office/drawing/2016/5/9/chartex" xmlns:cx4="http://schemas.microsoft.com/office/drawing/2016/5/10/chartex" xmlns:cx5="http://schemas.microsoft.com/office/drawing/2016/5/11/chartex" xmlns:cx6="http://schemas.microsoft.com/office/drawing/2016/5/12/chartex" xmlns:cx7="http://schemas.microsoft.com/office/drawing/2016/5/13/chartex" xmlns:cx8="http://schemas.microsoft.com/office/drawing/2016/5/14/chartex" xmlns:mc="http://schemas.openxmlformats.org/markup-compatibility/2006" xmlns:aink="http://schemas.microsoft.com/office/drawing/2016/ink" xmlns:am3d="http://schemas.microsoft.com/office/drawing/2017/model3d" xmlns:o="urn:schemas-microsoft-com:office:office" xmlns:r="http://schemas.openxmlformats.org/officeDocument/2006/relationships" xmlns:m="http://schemas.openxmlformats.org/officeDocument/2006/math" xmlns:v="urn:schemas-microsoft-com:vml" xmlns:wp14="http://schemas.microsoft.com/office/word/2010/wordprocessingDrawing" xmlns:wp="http://schemas.openxmlformats.org/drawingml/2006/wordprocessingDrawing" xmlns:w10="urn:schemas-microsoft-com:office:word" xmlns:w="http://schemas.openxmlformats.org/wordprocessingml/2006/main" xmlns:w14="http://schemas.microsoft.com/office/word/2010/wordml" xmlns:w15="http://schemas.microsoft.com/office/word/2012/wordml" xmlns:w16cex="http://schemas.microsoft.com/office/word/2018/wordml/cex" xmlns:w16cid="http://schemas.microsoft.com/office/word/2016/wordml/cid" xmlns:w16="http://schemas.microsoft.com/office/word/2018/wordml" xmlns:w16sdtdh="http://schemas.microsoft.com/office/word/2020/wordml/sdtdatahash" xmlns:w16se="http://schemas.microsoft.com/office/word/2015/wordml/symex" xmlns:wpg="http://schemas.microsoft.com/office/word/2010/wordprocessingGroup" xmlns:wpi="http://schemas.microsoft.com/office/word/2010/wordprocessingInk" xmlns:wne="http://schemas.microsoft.com/office/word/2006/wordml" xmlns:wps="http://schemas.microsoft.com/office/word/2010/wordprocessingShape" mc:Ignorable="w14 w15 w16se w16cid w16 w16cex w16sdtdh wp14">
-  <w:abstractNum w:abstractNumId="0" w15:restartNumberingAfterBreak="0">
-    <w:nsid w:val="1CEF2F62"/>
-    <w:multiLevelType w:val="hybridMultilevel"/>
-    <w:tmpl w:val="A22AA576"/>
-    <w:lvl w:ilvl="0" w:tplc="44B08188">
-      <w:numFmt w:val="bullet"/>
-      <w:lvlText w:val="-"/>
-      <w:lvlJc w:val="left"/>
-      <w:pPr>
-        <w:ind w:left="720" w:hanging="360"/>
-      </w:pPr>
-      <w:rPr>
-        <w:rFonts w:ascii="Calibri" w:eastAsiaTheme="minorHAnsi" w:hAnsi="Calibri" w:cs="Calibri" w:hint="default"/>
-      </w:rPr>
-    </w:lvl>
-    <w:lvl w:ilvl="1" w:tplc="04090003" w:tentative="1">
-      <w:start w:val="1"/>
-      <w:numFmt w:val="bullet"/>
-      <w:lvlText w:val="o"/>
-      <w:lvlJc w:val="left"/>
-      <w:pPr>
-        <w:ind w:left="1440" w:hanging="360"/>
-      </w:pPr>
-      <w:rPr>
-        <w:rFonts w:ascii="Courier New" w:hAnsi="Courier New" w:cs="Courier New" w:hint="default"/>
-      </w:rPr>
-    </w:lvl>
-    <w:lvl w:ilvl="2" w:tplc="04090005" w:tentative="1">
-      <w:start w:val="1"/>
-      <w:numFmt w:val="bullet"/>
-      <w:lvlText w:val=""/>
-      <w:lvlJc w:val="left"/>
-      <w:pPr>
-        <w:ind w:left="2160" w:hanging="360"/>
-      </w:pPr>
-      <w:rPr>
-        <w:rFonts w:ascii="Wingdings" w:hAnsi="Wingdings" w:hint="default"/>
-      </w:rPr>
-    </w:lvl>
-    <w:lvl w:ilvl="3" w:tplc="04090001" w:tentative="1">
-      <w:start w:val="1"/>
-      <w:numFmt w:val="bullet"/>
-      <w:lvlText w:val=""/>
-      <w:lvlJc w:val="left"/>
-      <w:pPr>
-        <w:ind w:left="2880" w:hanging="360"/>
-      </w:pPr>
-      <w:rPr>
-        <w:rFonts w:ascii="Symbol" w:hAnsi="Symbol" w:hint="default"/>
-      </w:rPr>
-    </w:lvl>
-    <w:lvl w:ilvl="4" w:tplc="04090003" w:tentative="1">
-      <w:start w:val="1"/>
-      <w:numFmt w:val="bullet"/>
-      <w:lvlText w:val="o"/>
-      <w:lvlJc w:val="left"/>
-      <w:pPr>
-        <w:ind w:left="3600" w:hanging="360"/>
-      </w:pPr>
-      <w:rPr>
-        <w:rFonts w:ascii="Courier New" w:hAnsi="Courier New" w:cs="Courier New" w:hint="default"/>
-      </w:rPr>
-    </w:lvl>
-    <w:lvl w:ilvl="5" w:tplc="04090005" w:tentative="1">
-      <w:start w:val="1"/>
-      <w:numFmt w:val="bullet"/>
-      <w:lvlText w:val=""/>
-      <w:lvlJc w:val="left"/>
-      <w:pPr>
-        <w:ind w:left="4320" w:hanging="360"/>
-      </w:pPr>
-      <w:rPr>
-        <w:rFonts w:ascii="Wingdings" w:hAnsi="Wingdings" w:hint="default"/>
-      </w:rPr>
-    </w:lvl>
-    <w:lvl w:ilvl="6" w:tplc="04090001" w:tentative="1">
-      <w:start w:val="1"/>
-      <w:numFmt w:val="bullet"/>
-      <w:lvlText w:val=""/>
-      <w:lvlJc w:val="left"/>
-      <w:pPr>
-        <w:ind w:left="5040" w:hanging="360"/>
-      </w:pPr>
-      <w:rPr>
-        <w:rFonts w:ascii="Symbol" w:hAnsi="Symbol" w:hint="default"/>
-      </w:rPr>
-    </w:lvl>
-    <w:lvl w:ilvl="7" w:tplc="04090003" w:tentative="1">
-      <w:start w:val="1"/>
-      <w:numFmt w:val="bullet"/>
-      <w:lvlText w:val="o"/>
-      <w:lvlJc w:val="left"/>
-      <w:pPr>
-        <w:ind w:left="5760" w:hanging="360"/>
-      </w:pPr>
-      <w:rPr>
-        <w:rFonts w:ascii="Courier New" w:hAnsi="Courier New" w:cs="Courier New" w:hint="default"/>
-      </w:rPr>
-    </w:lvl>
-    <w:lvl w:ilvl="8" w:tplc="04090005" w:tentative="1">
-      <w:start w:val="1"/>
-      <w:numFmt w:val="bullet"/>
-      <w:lvlText w:val=""/>
-      <w:lvlJc w:val="left"/>
-      <w:pPr>
-        <w:ind w:left="6480" w:hanging="360"/>
-      </w:pPr>
-      <w:rPr>
-        <w:rFonts w:ascii="Wingdings" w:hAnsi="Wingdings" w:hint="default"/>
-      </w:rPr>
-    </w:lvl>
-  </w:abstractNum>
-  <w:abstractNum w:abstractNumId="1" w15:restartNumberingAfterBreak="0">
-    <w:nsid w:val="3B155111"/>
-    <w:multiLevelType w:val="hybridMultilevel"/>
-    <w:tmpl w:val="ABC8912E"/>
-    <w:lvl w:ilvl="0" w:tplc="B8E22744">
-      <w:numFmt w:val="bullet"/>
-      <w:lvlText w:val="-"/>
-      <w:lvlJc w:val="left"/>
-      <w:pPr>
-        <w:ind w:left="720" w:hanging="360"/>
-      </w:pPr>
-      <w:rPr>
-        <w:rFonts w:ascii="Calibri" w:eastAsiaTheme="minorHAnsi" w:hAnsi="Calibri" w:cs="Calibri" w:hint="default"/>
-      </w:rPr>
-    </w:lvl>
-    <w:lvl w:ilvl="1" w:tplc="04090003" w:tentative="1">
-      <w:start w:val="1"/>
-      <w:numFmt w:val="bullet"/>
-      <w:lvlText w:val="o"/>
-      <w:lvlJc w:val="left"/>
-      <w:pPr>
-        <w:ind w:left="1440" w:hanging="360"/>
-      </w:pPr>
-      <w:rPr>
-        <w:rFonts w:ascii="Courier New" w:hAnsi="Courier New" w:cs="Courier New" w:hint="default"/>
-      </w:rPr>
-    </w:lvl>
-    <w:lvl w:ilvl="2" w:tplc="04090005" w:tentative="1">
-      <w:start w:val="1"/>
-      <w:numFmt w:val="bullet"/>
-      <w:lvlText w:val=""/>
-      <w:lvlJc w:val="left"/>
-      <w:pPr>
-        <w:ind w:left="2160" w:hanging="360"/>
-      </w:pPr>
-      <w:rPr>
-        <w:rFonts w:ascii="Wingdings" w:hAnsi="Wingdings" w:hint="default"/>
-      </w:rPr>
-    </w:lvl>
-    <w:lvl w:ilvl="3" w:tplc="04090001" w:tentative="1">
-      <w:start w:val="1"/>
-      <w:numFmt w:val="bullet"/>
-      <w:lvlText w:val=""/>
-      <w:lvlJc w:val="left"/>
-      <w:pPr>
-        <w:ind w:left="2880" w:hanging="360"/>
-      </w:pPr>
-      <w:rPr>
-        <w:rFonts w:ascii="Symbol" w:hAnsi="Symbol" w:hint="default"/>
-      </w:rPr>
-    </w:lvl>
-    <w:lvl w:ilvl="4" w:tplc="04090003" w:tentative="1">
-      <w:start w:val="1"/>
-      <w:numFmt w:val="bullet"/>
-      <w:lvlText w:val="o"/>
-      <w:lvlJc w:val="left"/>
-      <w:pPr>
-        <w:ind w:left="3600" w:hanging="360"/>
-      </w:pPr>
-      <w:rPr>
-        <w:rFonts w:ascii="Courier New" w:hAnsi="Courier New" w:cs="Courier New" w:hint="default"/>
-      </w:rPr>
-    </w:lvl>
-    <w:lvl w:ilvl="5" w:tplc="04090005" w:tentative="1">
-      <w:start w:val="1"/>
-      <w:numFmt w:val="bullet"/>
-      <w:lvlText w:val=""/>
-      <w:lvlJc w:val="left"/>
-      <w:pPr>
-        <w:ind w:left="4320" w:hanging="360"/>
-      </w:pPr>
-      <w:rPr>
-        <w:rFonts w:ascii="Wingdings" w:hAnsi="Wingdings" w:hint="default"/>
-      </w:rPr>
-    </w:lvl>
-    <w:lvl w:ilvl="6" w:tplc="04090001" w:tentative="1">
-      <w:start w:val="1"/>
-      <w:numFmt w:val="bullet"/>
-      <w:lvlText w:val=""/>
-      <w:lvlJc w:val="left"/>
-      <w:pPr>
-        <w:ind w:left="5040" w:hanging="360"/>
-      </w:pPr>
-      <w:rPr>
-        <w:rFonts w:ascii="Symbol" w:hAnsi="Symbol" w:hint="default"/>
-      </w:rPr>
-    </w:lvl>
-    <w:lvl w:ilvl="7" w:tplc="04090003" w:tentative="1">
-      <w:start w:val="1"/>
-      <w:numFmt w:val="bullet"/>
-      <w:lvlText w:val="o"/>
-      <w:lvlJc w:val="left"/>
-      <w:pPr>
-        <w:ind w:left="5760" w:hanging="360"/>
-      </w:pPr>
-      <w:rPr>
-        <w:rFonts w:ascii="Courier New" w:hAnsi="Courier New" w:cs="Courier New" w:hint="default"/>
-      </w:rPr>
-    </w:lvl>
-    <w:lvl w:ilvl="8" w:tplc="04090005" w:tentative="1">
-      <w:start w:val="1"/>
-      <w:numFmt w:val="bullet"/>
-      <w:lvlText w:val=""/>
-      <w:lvlJc w:val="left"/>
-      <w:pPr>
-        <w:ind w:left="6480" w:hanging="360"/>
-      </w:pPr>
-      <w:rPr>
-        <w:rFonts w:ascii="Wingdings" w:hAnsi="Wingdings" w:hint="default"/>
-      </w:rPr>
-    </w:lvl>
-  </w:abstractNum>
-  <w:num w:numId="1">
-    <w:abstractNumId w:val="0"/>
-  </w:num>
-  <w:num w:numId="2">
-    <w:abstractNumId w:val="1"/>
-  </w:num>
-</w:numbering>
 </file>
 
 <file path=word/styles.xml><?xml version="1.0" encoding="utf-8"?>
@@ -701,17 +443,6 @@
     <w:semiHidden/>
     <w:unhideWhenUsed/>
   </w:style>
-  <w:style w:type="paragraph" w:styleId="ListParagraph">
-    <w:name w:val="List Paragraph"/>
-    <w:basedOn w:val="Normal"/>
-    <w:uiPriority w:val="34"/>
-    <w:qFormat/>
-    <w:rsid w:val="009E5B5F"/>
-    <w:pPr>
-      <w:ind w:left="720"/>
-      <w:contextualSpacing/>
-    </w:pPr>
-  </w:style>
 </w:styles>
 </file>
 

</xml_diff>

<commit_message>
Revert "Revert "initialise responsiveness design""
This reverts commit 2bd7b0066d01ab7520fd59719f99d8d042eb3a00.
</commit_message>
<xml_diff>
--- a/Small notes for Personal Statement.docx
+++ b/Small notes for Personal Statement.docx
@@ -4,7 +4,30 @@
   <w:body>
     <w:p>
       <w:r>
-        <w:t>- 4/21/2021: I have finished the select and training a model section, I have found out that my data somehow produce a model not as good as the book’s. The book’s best model was Random Forest but mine was a Linear Regression! Perhaps due to the data collection or my data are relatively small to theirs could be a reason. Or Perhaps due to the nature of the data itself? Maybe I have to constraint it (regularize it) or get more training data. Also trying out more models might work as well. I also tried out some sort of things: theoretically, stratified sample can produce a better model or show a better representation of the population. However, when I used the random sample, it produces overall better models for all of the algorithms. (I have tried Linear Regression, Decision Tree Regression, Random Forest Regression).</w:t>
+        <w:t>4/21/2021: I have finished the select and training a model section, I have found out that my data somehow produce a model not as good as the book’s. The book’s best model was Random Forest but mine was a Linear Regression! Perhaps due to the data collection or my data are relatively small to theirs could be a reason. Or Perhaps due to the nature of the data itself? Maybe I have to constraint it (regularize it) or get more training data. Also trying out more models might work as well. I also tried out some sort of things: theoretically, stratified sample can produce a better model or show a better representation of the population. However, when I used the random sample, it produces overall better models for all of the algorithms. (I have tried Linear Regression, Decision Tree Regression, Random Forest Regression).</w:t>
+      </w:r>
+    </w:p>
+    <w:p/>
+    <w:p>
+      <w:r>
+        <w:rPr>
+          <w:b/>
+          <w:bCs/>
+          <w:sz w:val="24"/>
+          <w:szCs w:val="24"/>
+        </w:rPr>
+        <w:t>The decision tree</w:t>
+      </w:r>
+      <w:r>
+        <w:t xml:space="preserve"> seems </w:t>
+      </w:r>
+      <w:proofErr w:type="gramStart"/>
+      <w:r>
+        <w:t>to</w:t>
+      </w:r>
+      <w:proofErr w:type="gramEnd"/>
+      <w:r>
+        <w:t xml:space="preserve"> overfit the data. Both my data and the data used in the book are being overfitted. As the tree is trained, the RMSE, when tested with the training data, is 0. Whereas the RMSE when tested with the testing data, is much higher than the Linear Regression. This means it has low bias, however, very high variance. Thus, it is overfitted. The internet said the tree tends to be overfitted especially when the tree is ‘deep’. So, I would have tune and change some parameters of the decision tree in order for it to work. </w:t>
       </w:r>
     </w:p>
     <w:sectPr>
@@ -15,6 +38,241 @@
     </w:sectPr>
   </w:body>
 </w:document>
+</file>
+
+<file path=word/numbering.xml><?xml version="1.0" encoding="utf-8"?>
+<w:numbering xmlns:wpc="http://schemas.microsoft.com/office/word/2010/wordprocessingCanvas" xmlns:cx="http://schemas.microsoft.com/office/drawing/2014/chartex" xmlns:cx1="http://schemas.microsoft.com/office/drawing/2015/9/8/chartex" xmlns:cx2="http://schemas.microsoft.com/office/drawing/2015/10/21/chartex" xmlns:cx3="http://schemas.microsoft.com/office/drawing/2016/5/9/chartex" xmlns:cx4="http://schemas.microsoft.com/office/drawing/2016/5/10/chartex" xmlns:cx5="http://schemas.microsoft.com/office/drawing/2016/5/11/chartex" xmlns:cx6="http://schemas.microsoft.com/office/drawing/2016/5/12/chartex" xmlns:cx7="http://schemas.microsoft.com/office/drawing/2016/5/13/chartex" xmlns:cx8="http://schemas.microsoft.com/office/drawing/2016/5/14/chartex" xmlns:mc="http://schemas.openxmlformats.org/markup-compatibility/2006" xmlns:aink="http://schemas.microsoft.com/office/drawing/2016/ink" xmlns:am3d="http://schemas.microsoft.com/office/drawing/2017/model3d" xmlns:o="urn:schemas-microsoft-com:office:office" xmlns:r="http://schemas.openxmlformats.org/officeDocument/2006/relationships" xmlns:m="http://schemas.openxmlformats.org/officeDocument/2006/math" xmlns:v="urn:schemas-microsoft-com:vml" xmlns:wp14="http://schemas.microsoft.com/office/word/2010/wordprocessingDrawing" xmlns:wp="http://schemas.openxmlformats.org/drawingml/2006/wordprocessingDrawing" xmlns:w10="urn:schemas-microsoft-com:office:word" xmlns:w="http://schemas.openxmlformats.org/wordprocessingml/2006/main" xmlns:w14="http://schemas.microsoft.com/office/word/2010/wordml" xmlns:w15="http://schemas.microsoft.com/office/word/2012/wordml" xmlns:w16cex="http://schemas.microsoft.com/office/word/2018/wordml/cex" xmlns:w16cid="http://schemas.microsoft.com/office/word/2016/wordml/cid" xmlns:w16="http://schemas.microsoft.com/office/word/2018/wordml" xmlns:w16sdtdh="http://schemas.microsoft.com/office/word/2020/wordml/sdtdatahash" xmlns:w16se="http://schemas.microsoft.com/office/word/2015/wordml/symex" xmlns:wpg="http://schemas.microsoft.com/office/word/2010/wordprocessingGroup" xmlns:wpi="http://schemas.microsoft.com/office/word/2010/wordprocessingInk" xmlns:wne="http://schemas.microsoft.com/office/word/2006/wordml" xmlns:wps="http://schemas.microsoft.com/office/word/2010/wordprocessingShape" mc:Ignorable="w14 w15 w16se w16cid w16 w16cex w16sdtdh wp14">
+  <w:abstractNum w:abstractNumId="0" w15:restartNumberingAfterBreak="0">
+    <w:nsid w:val="1CEF2F62"/>
+    <w:multiLevelType w:val="hybridMultilevel"/>
+    <w:tmpl w:val="A22AA576"/>
+    <w:lvl w:ilvl="0" w:tplc="44B08188">
+      <w:numFmt w:val="bullet"/>
+      <w:lvlText w:val="-"/>
+      <w:lvlJc w:val="left"/>
+      <w:pPr>
+        <w:ind w:left="720" w:hanging="360"/>
+      </w:pPr>
+      <w:rPr>
+        <w:rFonts w:ascii="Calibri" w:eastAsiaTheme="minorHAnsi" w:hAnsi="Calibri" w:cs="Calibri" w:hint="default"/>
+      </w:rPr>
+    </w:lvl>
+    <w:lvl w:ilvl="1" w:tplc="04090003" w:tentative="1">
+      <w:start w:val="1"/>
+      <w:numFmt w:val="bullet"/>
+      <w:lvlText w:val="o"/>
+      <w:lvlJc w:val="left"/>
+      <w:pPr>
+        <w:ind w:left="1440" w:hanging="360"/>
+      </w:pPr>
+      <w:rPr>
+        <w:rFonts w:ascii="Courier New" w:hAnsi="Courier New" w:cs="Courier New" w:hint="default"/>
+      </w:rPr>
+    </w:lvl>
+    <w:lvl w:ilvl="2" w:tplc="04090005" w:tentative="1">
+      <w:start w:val="1"/>
+      <w:numFmt w:val="bullet"/>
+      <w:lvlText w:val=""/>
+      <w:lvlJc w:val="left"/>
+      <w:pPr>
+        <w:ind w:left="2160" w:hanging="360"/>
+      </w:pPr>
+      <w:rPr>
+        <w:rFonts w:ascii="Wingdings" w:hAnsi="Wingdings" w:hint="default"/>
+      </w:rPr>
+    </w:lvl>
+    <w:lvl w:ilvl="3" w:tplc="04090001" w:tentative="1">
+      <w:start w:val="1"/>
+      <w:numFmt w:val="bullet"/>
+      <w:lvlText w:val=""/>
+      <w:lvlJc w:val="left"/>
+      <w:pPr>
+        <w:ind w:left="2880" w:hanging="360"/>
+      </w:pPr>
+      <w:rPr>
+        <w:rFonts w:ascii="Symbol" w:hAnsi="Symbol" w:hint="default"/>
+      </w:rPr>
+    </w:lvl>
+    <w:lvl w:ilvl="4" w:tplc="04090003" w:tentative="1">
+      <w:start w:val="1"/>
+      <w:numFmt w:val="bullet"/>
+      <w:lvlText w:val="o"/>
+      <w:lvlJc w:val="left"/>
+      <w:pPr>
+        <w:ind w:left="3600" w:hanging="360"/>
+      </w:pPr>
+      <w:rPr>
+        <w:rFonts w:ascii="Courier New" w:hAnsi="Courier New" w:cs="Courier New" w:hint="default"/>
+      </w:rPr>
+    </w:lvl>
+    <w:lvl w:ilvl="5" w:tplc="04090005" w:tentative="1">
+      <w:start w:val="1"/>
+      <w:numFmt w:val="bullet"/>
+      <w:lvlText w:val=""/>
+      <w:lvlJc w:val="left"/>
+      <w:pPr>
+        <w:ind w:left="4320" w:hanging="360"/>
+      </w:pPr>
+      <w:rPr>
+        <w:rFonts w:ascii="Wingdings" w:hAnsi="Wingdings" w:hint="default"/>
+      </w:rPr>
+    </w:lvl>
+    <w:lvl w:ilvl="6" w:tplc="04090001" w:tentative="1">
+      <w:start w:val="1"/>
+      <w:numFmt w:val="bullet"/>
+      <w:lvlText w:val=""/>
+      <w:lvlJc w:val="left"/>
+      <w:pPr>
+        <w:ind w:left="5040" w:hanging="360"/>
+      </w:pPr>
+      <w:rPr>
+        <w:rFonts w:ascii="Symbol" w:hAnsi="Symbol" w:hint="default"/>
+      </w:rPr>
+    </w:lvl>
+    <w:lvl w:ilvl="7" w:tplc="04090003" w:tentative="1">
+      <w:start w:val="1"/>
+      <w:numFmt w:val="bullet"/>
+      <w:lvlText w:val="o"/>
+      <w:lvlJc w:val="left"/>
+      <w:pPr>
+        <w:ind w:left="5760" w:hanging="360"/>
+      </w:pPr>
+      <w:rPr>
+        <w:rFonts w:ascii="Courier New" w:hAnsi="Courier New" w:cs="Courier New" w:hint="default"/>
+      </w:rPr>
+    </w:lvl>
+    <w:lvl w:ilvl="8" w:tplc="04090005" w:tentative="1">
+      <w:start w:val="1"/>
+      <w:numFmt w:val="bullet"/>
+      <w:lvlText w:val=""/>
+      <w:lvlJc w:val="left"/>
+      <w:pPr>
+        <w:ind w:left="6480" w:hanging="360"/>
+      </w:pPr>
+      <w:rPr>
+        <w:rFonts w:ascii="Wingdings" w:hAnsi="Wingdings" w:hint="default"/>
+      </w:rPr>
+    </w:lvl>
+  </w:abstractNum>
+  <w:abstractNum w:abstractNumId="1" w15:restartNumberingAfterBreak="0">
+    <w:nsid w:val="3B155111"/>
+    <w:multiLevelType w:val="hybridMultilevel"/>
+    <w:tmpl w:val="ABC8912E"/>
+    <w:lvl w:ilvl="0" w:tplc="B8E22744">
+      <w:numFmt w:val="bullet"/>
+      <w:lvlText w:val="-"/>
+      <w:lvlJc w:val="left"/>
+      <w:pPr>
+        <w:ind w:left="720" w:hanging="360"/>
+      </w:pPr>
+      <w:rPr>
+        <w:rFonts w:ascii="Calibri" w:eastAsiaTheme="minorHAnsi" w:hAnsi="Calibri" w:cs="Calibri" w:hint="default"/>
+      </w:rPr>
+    </w:lvl>
+    <w:lvl w:ilvl="1" w:tplc="04090003" w:tentative="1">
+      <w:start w:val="1"/>
+      <w:numFmt w:val="bullet"/>
+      <w:lvlText w:val="o"/>
+      <w:lvlJc w:val="left"/>
+      <w:pPr>
+        <w:ind w:left="1440" w:hanging="360"/>
+      </w:pPr>
+      <w:rPr>
+        <w:rFonts w:ascii="Courier New" w:hAnsi="Courier New" w:cs="Courier New" w:hint="default"/>
+      </w:rPr>
+    </w:lvl>
+    <w:lvl w:ilvl="2" w:tplc="04090005" w:tentative="1">
+      <w:start w:val="1"/>
+      <w:numFmt w:val="bullet"/>
+      <w:lvlText w:val=""/>
+      <w:lvlJc w:val="left"/>
+      <w:pPr>
+        <w:ind w:left="2160" w:hanging="360"/>
+      </w:pPr>
+      <w:rPr>
+        <w:rFonts w:ascii="Wingdings" w:hAnsi="Wingdings" w:hint="default"/>
+      </w:rPr>
+    </w:lvl>
+    <w:lvl w:ilvl="3" w:tplc="04090001" w:tentative="1">
+      <w:start w:val="1"/>
+      <w:numFmt w:val="bullet"/>
+      <w:lvlText w:val=""/>
+      <w:lvlJc w:val="left"/>
+      <w:pPr>
+        <w:ind w:left="2880" w:hanging="360"/>
+      </w:pPr>
+      <w:rPr>
+        <w:rFonts w:ascii="Symbol" w:hAnsi="Symbol" w:hint="default"/>
+      </w:rPr>
+    </w:lvl>
+    <w:lvl w:ilvl="4" w:tplc="04090003" w:tentative="1">
+      <w:start w:val="1"/>
+      <w:numFmt w:val="bullet"/>
+      <w:lvlText w:val="o"/>
+      <w:lvlJc w:val="left"/>
+      <w:pPr>
+        <w:ind w:left="3600" w:hanging="360"/>
+      </w:pPr>
+      <w:rPr>
+        <w:rFonts w:ascii="Courier New" w:hAnsi="Courier New" w:cs="Courier New" w:hint="default"/>
+      </w:rPr>
+    </w:lvl>
+    <w:lvl w:ilvl="5" w:tplc="04090005" w:tentative="1">
+      <w:start w:val="1"/>
+      <w:numFmt w:val="bullet"/>
+      <w:lvlText w:val=""/>
+      <w:lvlJc w:val="left"/>
+      <w:pPr>
+        <w:ind w:left="4320" w:hanging="360"/>
+      </w:pPr>
+      <w:rPr>
+        <w:rFonts w:ascii="Wingdings" w:hAnsi="Wingdings" w:hint="default"/>
+      </w:rPr>
+    </w:lvl>
+    <w:lvl w:ilvl="6" w:tplc="04090001" w:tentative="1">
+      <w:start w:val="1"/>
+      <w:numFmt w:val="bullet"/>
+      <w:lvlText w:val=""/>
+      <w:lvlJc w:val="left"/>
+      <w:pPr>
+        <w:ind w:left="5040" w:hanging="360"/>
+      </w:pPr>
+      <w:rPr>
+        <w:rFonts w:ascii="Symbol" w:hAnsi="Symbol" w:hint="default"/>
+      </w:rPr>
+    </w:lvl>
+    <w:lvl w:ilvl="7" w:tplc="04090003" w:tentative="1">
+      <w:start w:val="1"/>
+      <w:numFmt w:val="bullet"/>
+      <w:lvlText w:val="o"/>
+      <w:lvlJc w:val="left"/>
+      <w:pPr>
+        <w:ind w:left="5760" w:hanging="360"/>
+      </w:pPr>
+      <w:rPr>
+        <w:rFonts w:ascii="Courier New" w:hAnsi="Courier New" w:cs="Courier New" w:hint="default"/>
+      </w:rPr>
+    </w:lvl>
+    <w:lvl w:ilvl="8" w:tplc="04090005" w:tentative="1">
+      <w:start w:val="1"/>
+      <w:numFmt w:val="bullet"/>
+      <w:lvlText w:val=""/>
+      <w:lvlJc w:val="left"/>
+      <w:pPr>
+        <w:ind w:left="6480" w:hanging="360"/>
+      </w:pPr>
+      <w:rPr>
+        <w:rFonts w:ascii="Wingdings" w:hAnsi="Wingdings" w:hint="default"/>
+      </w:rPr>
+    </w:lvl>
+  </w:abstractNum>
+  <w:num w:numId="1">
+    <w:abstractNumId w:val="0"/>
+  </w:num>
+  <w:num w:numId="2">
+    <w:abstractNumId w:val="1"/>
+  </w:num>
+</w:numbering>
 </file>
 
 <file path=word/styles.xml><?xml version="1.0" encoding="utf-8"?>
@@ -443,6 +701,17 @@
     <w:semiHidden/>
     <w:unhideWhenUsed/>
   </w:style>
+  <w:style w:type="paragraph" w:styleId="ListParagraph">
+    <w:name w:val="List Paragraph"/>
+    <w:basedOn w:val="Normal"/>
+    <w:uiPriority w:val="34"/>
+    <w:qFormat/>
+    <w:rsid w:val="009E5B5F"/>
+    <w:pPr>
+      <w:ind w:left="720"/>
+      <w:contextualSpacing/>
+    </w:pPr>
+  </w:style>
 </w:styles>
 </file>
 

</xml_diff>

<commit_message>
added roc curves and more notes
</commit_message>
<xml_diff>
--- a/Small notes for Personal Statement.docx
+++ b/Small notes for Personal Statement.docx
@@ -19,15 +19,14 @@
         <w:t>The decision tree</w:t>
       </w:r>
       <w:r>
-        <w:t xml:space="preserve"> seems </w:t>
+        <w:t xml:space="preserve"> seems to overfit the data. Both my data and the data used in the book are being overfitted. As the tree is trained, the RMSE, when tested with the training data, is 0. Whereas the RMSE when tested with the testing data, is much higher than the Linear Regression. This means it has low bias, however, very high variance. Thus, it is overfitted. The internet said the tree tends to be overfitted especially when the tree is ‘deep’. So, I would have tune and change some parameters of the decision tree in order for it to work. </w:t>
       </w:r>
-      <w:proofErr w:type="gramStart"/>
+    </w:p>
+    <w:p/>
+    <w:p/>
+    <w:p>
       <w:r>
-        <w:t>to</w:t>
-      </w:r>
-      <w:proofErr w:type="gramEnd"/>
-      <w:r>
-        <w:t xml:space="preserve"> overfit the data. Both my data and the data used in the book are being overfitted. As the tree is trained, the RMSE, when tested with the training data, is 0. Whereas the RMSE when tested with the testing data, is much higher than the Linear Regression. This means it has low bias, however, very high variance. Thus, it is overfitted. The internet said the tree tends to be overfitted especially when the tree is ‘deep’. So, I would have tune and change some parameters of the decision tree in order for it to work. </w:t>
+        <w:t xml:space="preserve">5/5/2021: In the chapter 3 – classification, the main part of these learnings is measuring the performance of the algorithms. It seems to be very hard to get a ‘perfect’ model. It really depends on what is the task or problem you are trying to solve. We learned that accuracy is generally an unreliable way to measure performance of a classification model. Instead, using the confusion matrix to calculate the precision and recall measure. Those 2 have a trade-off which is why you can’t really make a perfect model with really high precision and recall. </w:t>
       </w:r>
     </w:p>
     <w:sectPr>

</xml_diff>

<commit_message>
organising and added some more notes
</commit_message>
<xml_diff>
--- a/Small notes for Personal Statement.docx
+++ b/Small notes for Personal Statement.docx
@@ -27,6 +27,22 @@
     <w:p>
       <w:r>
         <w:t xml:space="preserve">5/5/2021: In the chapter 3 – classification, the main part of these learnings is measuring the performance of the algorithms. It seems to be very hard to get a ‘perfect’ model. It really depends on what is the task or problem you are trying to solve. We learned that accuracy is generally an unreliable way to measure performance of a classification model. Instead, using the confusion matrix to calculate the precision and recall measure. Those 2 have a trade-off which is why you can’t really make a perfect model with really high precision and recall. </w:t>
+      </w:r>
+    </w:p>
+    <w:p/>
+    <w:p>
+      <w:r>
+        <w:t xml:space="preserve">5/6/2021: After analysing the errors made by the SGD model in classifying digits. Sometimes, it gets confused between 3s and 5s as the total sum of weights each part of the pixel are somewhat similar. Some digits of 5 or 3 are rotated so the model gets kinda confused. But it really shows that our brain is quite phenomenal in terms of recognition. Although, we </w:t>
+      </w:r>
+      <w:r>
+        <w:rPr>
+          <w:i/>
+          <w:iCs/>
+        </w:rPr>
+        <w:t>feel</w:t>
+      </w:r>
+      <w:r>
+        <w:t xml:space="preserve"> that it is easy to distinguish between the 2 digits but in terms of logical structure and patterns it can get difficult for a computer to do so. Our brain can do kinds of complex preprocessing before it starts predicting.</w:t>
       </w:r>
     </w:p>
     <w:sectPr>

</xml_diff>